<commit_message>
Update BPMN, UCD, AD và biên bản phỏng vấn
</commit_message>
<xml_diff>
--- a/01. Thu thập yêu cầu/Biên bản phỏng vấn/PV 02. Biên bản phỏng vấn.docx
+++ b/01. Thu thập yêu cầu/Biên bản phỏng vấn/PV 02. Biên bản phỏng vấn.docx
@@ -66,6 +66,9 @@
       <w:r>
         <w:t>Trả lời qua Email</w:t>
       </w:r>
+      <w:r>
+        <w:t xml:space="preserve"> và Zalo</w:t>
+      </w:r>
     </w:p>
     <w:p>
       <w:pPr>
@@ -87,7 +90,17 @@
         <w:t>Người thực hiện phỏng vấn:</w:t>
       </w:r>
       <w:r>
-        <w:t xml:space="preserve"> Nguyễn Trọng Khang, </w:t>
+        <w:t xml:space="preserve"> </w:t>
+      </w:r>
+      <w:r>
+        <w:rPr>
+          <w:b/>
+          <w:bCs/>
+        </w:rPr>
+        <w:t>Nguyễn Trọng Khang</w:t>
+      </w:r>
+      <w:r>
+        <w:t xml:space="preserve">, </w:t>
       </w:r>
       <w:r>
         <w:t>Nguyễn Võ Ngọc Nhi, Ngô Văn Thịnh</w:t>
@@ -333,8 +346,6 @@
       <w:r>
         <w:t xml:space="preserve">Hiển thị sản phẩm bán chạy/bán ít trong tháng dưới dạng biểu đồ. </w:t>
       </w:r>
-      <w:bookmarkStart w:id="0" w:name="_GoBack"/>
-      <w:bookmarkEnd w:id="0"/>
     </w:p>
     <w:p/>
     <w:p>
@@ -1653,27 +1664,462 @@
         <w:spacing w:before="240" w:after="240" w:line="240" w:lineRule="auto"/>
         <w:rPr>
           <w:rFonts w:eastAsia="Times New Roman" w:cs="Times New Roman"/>
+          <w:color w:val="000000"/>
+          <w:szCs w:val="26"/>
+        </w:rPr>
+      </w:pPr>
+      <w:r>
+        <w:rPr>
+          <w:rFonts w:eastAsia="Times New Roman" w:cs="Times New Roman"/>
+          <w:color w:val="000000"/>
+          <w:szCs w:val="26"/>
+          <w:highlight w:val="yellow"/>
+        </w:rPr>
+        <w:t>Tụi con lấy số liệu từ việc nhập/xuất rồi tụi còn làm</w:t>
+      </w:r>
+      <w:r>
+        <w:rPr>
+          <w:rFonts w:eastAsia="Times New Roman" w:cs="Times New Roman"/>
+          <w:color w:val="000000"/>
+          <w:szCs w:val="26"/>
+        </w:rPr>
+        <w:t> </w:t>
+      </w:r>
+    </w:p>
+    <w:p>
+      <w:pPr>
+        <w:spacing w:before="240" w:after="240" w:line="240" w:lineRule="auto"/>
+        <w:rPr>
+          <w:rFonts w:eastAsia="Times New Roman" w:cs="Times New Roman"/>
+          <w:color w:val="000000"/>
+          <w:szCs w:val="26"/>
+        </w:rPr>
+      </w:pPr>
+      <w:r>
+        <w:rPr>
+          <w:rFonts w:eastAsia="Times New Roman" w:cs="Times New Roman"/>
+          <w:b/>
+          <w:bCs/>
+          <w:color w:val="000000"/>
+          <w:szCs w:val="26"/>
+        </w:rPr>
+        <w:t>Nhóm:</w:t>
+      </w:r>
+      <w:r>
+        <w:rPr>
+          <w:rFonts w:eastAsia="Times New Roman" w:cs="Times New Roman"/>
+          <w:color w:val="000000"/>
+          <w:szCs w:val="26"/>
+        </w:rPr>
+        <w:t xml:space="preserve"> </w:t>
+      </w:r>
+      <w:r>
+        <w:rPr>
+          <w:rFonts w:eastAsia="Times New Roman" w:cs="Times New Roman"/>
+          <w:color w:val="000000"/>
+          <w:szCs w:val="26"/>
+        </w:rPr>
+        <w:t>Con có câu hỏi này muốn được hỏi chú để con bổ sung vào ứng dụng của mình ạ</w:t>
+      </w:r>
+    </w:p>
+    <w:p>
+      <w:pPr>
+        <w:spacing w:before="240" w:after="240" w:line="240" w:lineRule="auto"/>
+        <w:rPr>
+          <w:rFonts w:eastAsia="Times New Roman" w:cs="Times New Roman"/>
+          <w:color w:val="000000"/>
+          <w:szCs w:val="26"/>
+        </w:rPr>
+      </w:pPr>
+      <w:r>
+        <w:rPr>
+          <w:rFonts w:eastAsia="Times New Roman" w:cs="Times New Roman"/>
+          <w:b/>
+          <w:bCs/>
+          <w:color w:val="000000"/>
+          <w:szCs w:val="26"/>
+        </w:rPr>
+        <w:lastRenderedPageBreak/>
+        <w:t>Chú Dân:</w:t>
+      </w:r>
+      <w:r>
+        <w:rPr>
+          <w:rFonts w:eastAsia="Times New Roman" w:cs="Times New Roman"/>
+          <w:color w:val="000000"/>
+          <w:szCs w:val="26"/>
+        </w:rPr>
+        <w:t xml:space="preserve"> </w:t>
+      </w:r>
+      <w:r>
+        <w:rPr>
+          <w:rFonts w:eastAsia="Times New Roman" w:cs="Times New Roman"/>
+          <w:color w:val="000000"/>
+          <w:szCs w:val="26"/>
+        </w:rPr>
+        <w:t>Ừ con nói đi con</w:t>
+      </w:r>
+    </w:p>
+    <w:p>
+      <w:pPr>
+        <w:spacing w:before="240" w:after="240" w:line="240" w:lineRule="auto"/>
+        <w:rPr>
+          <w:rFonts w:eastAsia="Times New Roman" w:cs="Times New Roman"/>
+          <w:color w:val="000000"/>
+          <w:szCs w:val="26"/>
+        </w:rPr>
+      </w:pPr>
+      <w:r>
+        <w:rPr>
+          <w:rFonts w:eastAsia="Times New Roman" w:cs="Times New Roman"/>
+          <w:b/>
+          <w:bCs/>
+          <w:color w:val="000000"/>
+          <w:szCs w:val="26"/>
+        </w:rPr>
+        <w:t>Nhóm:</w:t>
+      </w:r>
+      <w:r>
+        <w:rPr>
+          <w:rFonts w:eastAsia="Times New Roman" w:cs="Times New Roman"/>
+          <w:color w:val="000000"/>
+          <w:szCs w:val="26"/>
+        </w:rPr>
+        <w:t xml:space="preserve"> </w:t>
+      </w:r>
+      <w:r>
+        <w:rPr>
+          <w:rFonts w:eastAsia="Times New Roman" w:cs="Times New Roman"/>
+          <w:color w:val="000000"/>
+          <w:szCs w:val="26"/>
+        </w:rPr>
+        <w:t>Dạ cho con hỏi là khi chú nhập hạn sử dụng hoặc thống kê chẳng hạn thì sẽ có thời gian trên hệ thống. Về thời gian này chú muốn sẽ là nhập thủ công hay là chú muốn chọn thời gian trên hệ thống hay là như thế nào ạ?</w:t>
+      </w:r>
+    </w:p>
+    <w:p>
+      <w:pPr>
+        <w:spacing w:before="240" w:after="240" w:line="240" w:lineRule="auto"/>
+        <w:rPr>
+          <w:rFonts w:eastAsia="Times New Roman" w:cs="Times New Roman"/>
+          <w:color w:val="000000"/>
+          <w:szCs w:val="26"/>
+        </w:rPr>
+      </w:pPr>
+      <w:r>
+        <w:rPr>
+          <w:rFonts w:eastAsia="Times New Roman" w:cs="Times New Roman"/>
+          <w:b/>
+          <w:bCs/>
+          <w:color w:val="000000"/>
+          <w:szCs w:val="26"/>
+        </w:rPr>
+        <w:t>Chú Dân:</w:t>
+      </w:r>
+      <w:r>
+        <w:rPr>
+          <w:rFonts w:eastAsia="Times New Roman" w:cs="Times New Roman"/>
+          <w:color w:val="000000"/>
+          <w:szCs w:val="26"/>
+        </w:rPr>
+        <w:t xml:space="preserve"> </w:t>
+      </w:r>
+      <w:r>
+        <w:rPr>
+          <w:rFonts w:eastAsia="Times New Roman" w:cs="Times New Roman"/>
+          <w:color w:val="000000"/>
+          <w:szCs w:val="26"/>
+        </w:rPr>
+        <w:t>Nhập bằng bàn phím đi con</w:t>
+      </w:r>
+    </w:p>
+    <w:p>
+      <w:pPr>
+        <w:spacing w:before="240" w:after="240" w:line="240" w:lineRule="auto"/>
+        <w:rPr>
+          <w:rFonts w:eastAsia="Times New Roman" w:cs="Times New Roman"/>
+          <w:color w:val="000000"/>
+          <w:szCs w:val="26"/>
+        </w:rPr>
+      </w:pPr>
+      <w:r>
+        <w:rPr>
+          <w:rFonts w:eastAsia="Times New Roman" w:cs="Times New Roman"/>
+          <w:b/>
+          <w:bCs/>
+          <w:color w:val="000000"/>
+          <w:szCs w:val="26"/>
+        </w:rPr>
+        <w:t>Nhóm:</w:t>
+      </w:r>
+      <w:r>
+        <w:rPr>
+          <w:rFonts w:eastAsia="Times New Roman" w:cs="Times New Roman"/>
+          <w:color w:val="000000"/>
+          <w:szCs w:val="26"/>
+        </w:rPr>
+        <w:t xml:space="preserve"> </w:t>
+      </w:r>
+      <w:r>
+        <w:rPr>
+          <w:rFonts w:eastAsia="Times New Roman" w:cs="Times New Roman"/>
+          <w:color w:val="000000"/>
+          <w:szCs w:val="26"/>
+        </w:rPr>
+        <w:t>Dạ con nghĩ khi mình nhập thủ công bằng bàn phím như vậy sẽ dễ làm cho định dạng của thời gian không đúng. Ví dụ tháng đó có ngày 31 nhưng chú lại nhầm là có thì khi lưu thông tin như vậy sẽ khiến thông tin bị sai, thay vào đó mình có thể sử dụng phương pháp là chọn thời gian trên hệ thống luôn</w:t>
+      </w:r>
+      <w:r>
+        <w:rPr>
+          <w:rFonts w:eastAsia="Times New Roman" w:cs="Times New Roman"/>
+          <w:color w:val="000000"/>
+          <w:szCs w:val="26"/>
+          <w:highlight w:val="yellow"/>
+        </w:rPr>
+        <w:t>. Ứng dụng sẽ hiện ra bảng ngày, tháng, năm như lịch của mình trên điện thoại ấy ạ, để cho chú chọn</w:t>
+      </w:r>
+      <w:r>
+        <w:rPr>
+          <w:rFonts w:eastAsia="Times New Roman" w:cs="Times New Roman"/>
+          <w:color w:val="000000"/>
+          <w:szCs w:val="26"/>
+        </w:rPr>
+        <w:t>, vậy thì sẽ dễ dàng hơn ạ</w:t>
+      </w:r>
+    </w:p>
+    <w:p>
+      <w:pPr>
+        <w:spacing w:before="240" w:after="240" w:line="240" w:lineRule="auto"/>
+        <w:rPr>
+          <w:rFonts w:eastAsia="Times New Roman" w:cs="Times New Roman"/>
+          <w:color w:val="000000"/>
+          <w:szCs w:val="26"/>
+        </w:rPr>
+      </w:pPr>
+      <w:r>
+        <w:rPr>
+          <w:rFonts w:eastAsia="Times New Roman" w:cs="Times New Roman"/>
+          <w:b/>
+          <w:bCs/>
+          <w:color w:val="000000"/>
+          <w:szCs w:val="26"/>
+        </w:rPr>
+        <w:t>Chú Dân:</w:t>
+      </w:r>
+      <w:r>
+        <w:rPr>
+          <w:rFonts w:eastAsia="Times New Roman" w:cs="Times New Roman"/>
+          <w:color w:val="000000"/>
+          <w:szCs w:val="26"/>
+        </w:rPr>
+        <w:t xml:space="preserve"> </w:t>
+      </w:r>
+      <w:r>
+        <w:rPr>
+          <w:rFonts w:eastAsia="Times New Roman" w:cs="Times New Roman"/>
+          <w:color w:val="000000"/>
+          <w:szCs w:val="26"/>
+        </w:rPr>
+        <w:t>Ừ như vậy được đó con</w:t>
+      </w:r>
+    </w:p>
+    <w:p>
+      <w:pPr>
+        <w:spacing w:before="240" w:after="240" w:line="240" w:lineRule="auto"/>
+        <w:rPr>
+          <w:rFonts w:eastAsia="Times New Roman" w:cs="Times New Roman"/>
+          <w:color w:val="000000"/>
+          <w:szCs w:val="26"/>
+        </w:rPr>
+      </w:pPr>
+      <w:r>
+        <w:rPr>
+          <w:rFonts w:eastAsia="Times New Roman" w:cs="Times New Roman"/>
+          <w:b/>
+          <w:bCs/>
+          <w:color w:val="000000"/>
+          <w:szCs w:val="26"/>
+        </w:rPr>
+        <w:t>Nhóm:</w:t>
+      </w:r>
+      <w:r>
+        <w:rPr>
+          <w:rFonts w:eastAsia="Times New Roman" w:cs="Times New Roman"/>
+          <w:color w:val="000000"/>
+          <w:szCs w:val="26"/>
+        </w:rPr>
+        <w:t xml:space="preserve"> </w:t>
+      </w:r>
+      <w:r>
+        <w:rPr>
+          <w:rFonts w:eastAsia="Times New Roman" w:cs="Times New Roman"/>
+          <w:color w:val="000000"/>
+          <w:szCs w:val="26"/>
+        </w:rPr>
+        <w:t>Dạ chú muốn định dạng thời gian sẽ kiểu như thế nào ạ? Dd/mm/yy: có nghĩa là nhập theo thứ tự ngày - tháng - năm hay là yyyy/mm/dd: có nghĩa là nhập theo thứ năm - tháng - ngày ạ?</w:t>
+      </w:r>
+    </w:p>
+    <w:p>
+      <w:pPr>
+        <w:spacing w:before="240" w:after="240" w:line="240" w:lineRule="auto"/>
+        <w:rPr>
+          <w:rFonts w:eastAsia="Times New Roman" w:cs="Times New Roman"/>
+          <w:color w:val="000000"/>
+          <w:szCs w:val="26"/>
+        </w:rPr>
+      </w:pPr>
+      <w:r>
+        <w:rPr>
+          <w:rFonts w:eastAsia="Times New Roman" w:cs="Times New Roman"/>
+          <w:b/>
+          <w:bCs/>
+          <w:color w:val="000000"/>
+          <w:szCs w:val="26"/>
+        </w:rPr>
+        <w:t>Chú Dân:</w:t>
+      </w:r>
+      <w:r>
+        <w:rPr>
+          <w:rFonts w:eastAsia="Times New Roman" w:cs="Times New Roman"/>
+          <w:color w:val="000000"/>
+          <w:szCs w:val="26"/>
+        </w:rPr>
+        <w:t xml:space="preserve"> </w:t>
+      </w:r>
+      <w:r>
+        <w:rPr>
+          <w:rFonts w:eastAsia="Times New Roman" w:cs="Times New Roman"/>
+          <w:color w:val="000000"/>
+          <w:szCs w:val="26"/>
+          <w:highlight w:val="yellow"/>
+        </w:rPr>
+        <w:t>Theo thứ tự ngày tháng năm</w:t>
+      </w:r>
+      <w:bookmarkStart w:id="0" w:name="_GoBack"/>
+      <w:bookmarkEnd w:id="0"/>
+      <w:r>
+        <w:rPr>
+          <w:rFonts w:eastAsia="Times New Roman" w:cs="Times New Roman"/>
+          <w:color w:val="000000"/>
+          <w:szCs w:val="26"/>
+        </w:rPr>
+        <w:t xml:space="preserve"> đi con</w:t>
+      </w:r>
+    </w:p>
+    <w:p>
+      <w:pPr>
+        <w:spacing w:before="240" w:after="240" w:line="240" w:lineRule="auto"/>
+        <w:rPr>
+          <w:rFonts w:eastAsia="Times New Roman" w:cs="Times New Roman"/>
+          <w:color w:val="000000"/>
+          <w:szCs w:val="26"/>
+        </w:rPr>
+      </w:pPr>
+      <w:r>
+        <w:rPr>
+          <w:rFonts w:eastAsia="Times New Roman" w:cs="Times New Roman"/>
+          <w:b/>
+          <w:bCs/>
+          <w:color w:val="000000"/>
+          <w:szCs w:val="26"/>
+        </w:rPr>
+        <w:t>Nhóm:</w:t>
+      </w:r>
+      <w:r>
+        <w:rPr>
+          <w:rFonts w:eastAsia="Times New Roman" w:cs="Times New Roman"/>
+          <w:color w:val="000000"/>
+          <w:szCs w:val="26"/>
+        </w:rPr>
+        <w:t xml:space="preserve"> </w:t>
+      </w:r>
+      <w:r>
+        <w:rPr>
+          <w:rFonts w:eastAsia="Times New Roman" w:cs="Times New Roman"/>
+          <w:color w:val="000000"/>
+          <w:szCs w:val="26"/>
+        </w:rPr>
+        <w:t>Dạ con xin chốt lại là chú muốn việc chọn thời gian trên hệ thốn bao gồm nhập hạn sử dụng hay việc thống kê mình sẽ đều chọn thời gian như lịch trên điện thoại đúng không ạ?</w:t>
+      </w:r>
+    </w:p>
+    <w:p>
+      <w:pPr>
+        <w:spacing w:before="240" w:after="240" w:line="240" w:lineRule="auto"/>
+        <w:rPr>
+          <w:rFonts w:eastAsia="Times New Roman" w:cs="Times New Roman"/>
+          <w:color w:val="000000"/>
+          <w:szCs w:val="26"/>
+        </w:rPr>
+      </w:pPr>
+      <w:r>
+        <w:rPr>
+          <w:rFonts w:eastAsia="Times New Roman" w:cs="Times New Roman"/>
+          <w:b/>
+          <w:bCs/>
+          <w:color w:val="000000"/>
+          <w:szCs w:val="26"/>
+        </w:rPr>
+        <w:t>Chú Dân:</w:t>
+      </w:r>
+      <w:r>
+        <w:rPr>
+          <w:rFonts w:eastAsia="Times New Roman" w:cs="Times New Roman"/>
+          <w:color w:val="000000"/>
+          <w:szCs w:val="26"/>
+        </w:rPr>
+        <w:t xml:space="preserve"> </w:t>
+      </w:r>
+      <w:r>
+        <w:rPr>
+          <w:rFonts w:eastAsia="Times New Roman" w:cs="Times New Roman"/>
+          <w:color w:val="000000"/>
+          <w:szCs w:val="26"/>
+        </w:rPr>
+        <w:t>Ừ con</w:t>
+      </w:r>
+    </w:p>
+    <w:p>
+      <w:pPr>
+        <w:spacing w:before="240" w:after="240" w:line="240" w:lineRule="auto"/>
+        <w:rPr>
+          <w:rFonts w:eastAsia="Times New Roman" w:cs="Times New Roman"/>
+          <w:color w:val="000000"/>
+          <w:szCs w:val="26"/>
+        </w:rPr>
+      </w:pPr>
+      <w:r>
+        <w:rPr>
+          <w:rFonts w:eastAsia="Times New Roman" w:cs="Times New Roman"/>
+          <w:b/>
+          <w:bCs/>
+          <w:color w:val="000000"/>
+          <w:szCs w:val="26"/>
+        </w:rPr>
+        <w:t>Nhóm:</w:t>
+      </w:r>
+      <w:r>
+        <w:rPr>
+          <w:rFonts w:eastAsia="Times New Roman" w:cs="Times New Roman"/>
+          <w:color w:val="000000"/>
+          <w:szCs w:val="26"/>
+        </w:rPr>
+        <w:t xml:space="preserve"> </w:t>
+      </w:r>
+      <w:r>
+        <w:rPr>
+          <w:rFonts w:eastAsia="Times New Roman" w:cs="Times New Roman"/>
+          <w:color w:val="000000"/>
+          <w:szCs w:val="26"/>
+        </w:rPr>
+        <w:t>Dạ con cảm ơn chú. Tụi con sẽ tiếp tục thiết kế dựa trên nội dung này. Chúc chú buổi tối vui vẻ ạ</w:t>
+      </w:r>
+    </w:p>
+    <w:p>
+      <w:pPr>
+        <w:spacing w:before="240" w:after="240" w:line="240" w:lineRule="auto"/>
+        <w:rPr>
+          <w:rFonts w:eastAsia="Times New Roman" w:cs="Times New Roman"/>
           <w:sz w:val="24"/>
           <w:szCs w:val="24"/>
         </w:rPr>
       </w:pPr>
-      <w:r>
-        <w:rPr>
-          <w:rFonts w:eastAsia="Times New Roman" w:cs="Times New Roman"/>
-          <w:color w:val="000000"/>
-          <w:szCs w:val="26"/>
-          <w:highlight w:val="yellow"/>
-        </w:rPr>
-        <w:t>Tụi con lấy số liệu từ việc nhập/xuất rồi tụi còn làm</w:t>
-      </w:r>
-      <w:r>
-        <w:rPr>
-          <w:rFonts w:eastAsia="Times New Roman" w:cs="Times New Roman"/>
-          <w:color w:val="000000"/>
-          <w:szCs w:val="26"/>
-        </w:rPr>
-        <w:t> </w:t>
-      </w:r>
     </w:p>
     <w:p/>
     <w:sectPr>

</xml_diff>